<commit_message>
Free code camp tutorial started
</commit_message>
<xml_diff>
--- a/Commands to create react app.docx
+++ b/Commands to create react app.docx
@@ -184,8 +184,392 @@
         </w:rPr>
         <w:t xml:space="preserve"> start</w:t>
       </w:r>
-      <w:bookmarkStart w:id="0" w:name="_GoBack"/>
-      <w:bookmarkEnd w:id="0"/>
+    </w:p>
+    <w:p>
+      <w:pPr>
+        <w:rPr>
+          <w:sz w:val="40"/>
+          <w:szCs w:val="40"/>
+        </w:rPr>
+      </w:pPr>
+    </w:p>
+    <w:p>
+      <w:pPr>
+        <w:rPr>
+          <w:sz w:val="40"/>
+          <w:szCs w:val="40"/>
+        </w:rPr>
+      </w:pPr>
+      <w:r>
+        <w:rPr>
+          <w:sz w:val="40"/>
+          <w:szCs w:val="40"/>
+        </w:rPr>
+        <w:t>Notes:</w:t>
+      </w:r>
+    </w:p>
+    <w:p>
+      <w:pPr>
+        <w:rPr>
+          <w:sz w:val="40"/>
+          <w:szCs w:val="40"/>
+        </w:rPr>
+      </w:pPr>
+      <w:r>
+        <w:rPr>
+          <w:sz w:val="40"/>
+          <w:szCs w:val="40"/>
+        </w:rPr>
+        <w:t>Run the below command if you get error while installing packages or libraries</w:t>
+      </w:r>
+    </w:p>
+    <w:p>
+      <w:pPr>
+        <w:tabs>
+          <w:tab w:val="left" w:pos="916"/>
+          <w:tab w:val="left" w:pos="1832"/>
+          <w:tab w:val="left" w:pos="2748"/>
+          <w:tab w:val="left" w:pos="3664"/>
+          <w:tab w:val="left" w:pos="4580"/>
+          <w:tab w:val="left" w:pos="5496"/>
+          <w:tab w:val="left" w:pos="6412"/>
+          <w:tab w:val="left" w:pos="7328"/>
+          <w:tab w:val="left" w:pos="8244"/>
+          <w:tab w:val="left" w:pos="9160"/>
+          <w:tab w:val="left" w:pos="10076"/>
+          <w:tab w:val="left" w:pos="10992"/>
+          <w:tab w:val="left" w:pos="11908"/>
+          <w:tab w:val="left" w:pos="12824"/>
+          <w:tab w:val="left" w:pos="13740"/>
+          <w:tab w:val="left" w:pos="14656"/>
+        </w:tabs>
+        <w:textAlignment w:val="baseline"/>
+        <w:rPr>
+          <w:rFonts w:ascii="inherit" w:eastAsia="Times New Roman" w:hAnsi="inherit" w:cs="Consolas"/>
+          <w:color w:val="242729"/>
+          <w:sz w:val="32"/>
+          <w:szCs w:val="32"/>
+          <w:bdr w:val="none" w:sz="0" w:space="0" w:color="auto" w:frame="1"/>
+          <w:lang w:eastAsia="en-GB"/>
+        </w:rPr>
+      </w:pPr>
+      <w:proofErr w:type="spellStart"/>
+      <w:r>
+        <w:rPr>
+          <w:rFonts w:ascii="inherit" w:eastAsia="Times New Roman" w:hAnsi="inherit" w:cs="Consolas"/>
+          <w:color w:val="242729"/>
+          <w:sz w:val="32"/>
+          <w:szCs w:val="32"/>
+          <w:bdr w:val="none" w:sz="0" w:space="0" w:color="auto" w:frame="1"/>
+          <w:lang w:eastAsia="en-GB"/>
+        </w:rPr>
+        <w:t>npm</w:t>
+      </w:r>
+      <w:proofErr w:type="spellEnd"/>
+      <w:r>
+        <w:rPr>
+          <w:rFonts w:ascii="inherit" w:eastAsia="Times New Roman" w:hAnsi="inherit" w:cs="Consolas"/>
+          <w:color w:val="242729"/>
+          <w:sz w:val="32"/>
+          <w:szCs w:val="32"/>
+          <w:bdr w:val="none" w:sz="0" w:space="0" w:color="auto" w:frame="1"/>
+          <w:lang w:eastAsia="en-GB"/>
+        </w:rPr>
+        <w:t xml:space="preserve"> config set registry http://registry.npmjs.org/  </w:t>
+      </w:r>
+    </w:p>
+    <w:p>
+      <w:pPr>
+        <w:tabs>
+          <w:tab w:val="left" w:pos="916"/>
+          <w:tab w:val="left" w:pos="1832"/>
+          <w:tab w:val="left" w:pos="2748"/>
+          <w:tab w:val="left" w:pos="3664"/>
+          <w:tab w:val="left" w:pos="4580"/>
+          <w:tab w:val="left" w:pos="5496"/>
+          <w:tab w:val="left" w:pos="6412"/>
+          <w:tab w:val="left" w:pos="7328"/>
+          <w:tab w:val="left" w:pos="8244"/>
+          <w:tab w:val="left" w:pos="9160"/>
+          <w:tab w:val="left" w:pos="10076"/>
+          <w:tab w:val="left" w:pos="10992"/>
+          <w:tab w:val="left" w:pos="11908"/>
+          <w:tab w:val="left" w:pos="12824"/>
+          <w:tab w:val="left" w:pos="13740"/>
+          <w:tab w:val="left" w:pos="14656"/>
+        </w:tabs>
+        <w:textAlignment w:val="baseline"/>
+        <w:rPr>
+          <w:rFonts w:ascii="inherit" w:eastAsia="Times New Roman" w:hAnsi="inherit" w:cs="Consolas"/>
+          <w:color w:val="242729"/>
+          <w:sz w:val="32"/>
+          <w:szCs w:val="32"/>
+          <w:bdr w:val="none" w:sz="0" w:space="0" w:color="auto" w:frame="1"/>
+          <w:lang w:eastAsia="en-GB"/>
+        </w:rPr>
+      </w:pPr>
+    </w:p>
+    <w:p>
+      <w:pPr>
+        <w:tabs>
+          <w:tab w:val="left" w:pos="916"/>
+          <w:tab w:val="left" w:pos="1832"/>
+          <w:tab w:val="left" w:pos="2748"/>
+          <w:tab w:val="left" w:pos="3664"/>
+          <w:tab w:val="left" w:pos="4580"/>
+          <w:tab w:val="left" w:pos="5496"/>
+          <w:tab w:val="left" w:pos="6412"/>
+          <w:tab w:val="left" w:pos="7328"/>
+          <w:tab w:val="left" w:pos="8244"/>
+          <w:tab w:val="left" w:pos="9160"/>
+          <w:tab w:val="left" w:pos="10076"/>
+          <w:tab w:val="left" w:pos="10992"/>
+          <w:tab w:val="left" w:pos="11908"/>
+          <w:tab w:val="left" w:pos="12824"/>
+          <w:tab w:val="left" w:pos="13740"/>
+          <w:tab w:val="left" w:pos="14656"/>
+        </w:tabs>
+        <w:textAlignment w:val="baseline"/>
+        <w:rPr>
+          <w:rFonts w:ascii="inherit" w:eastAsia="Times New Roman" w:hAnsi="inherit" w:cs="Consolas"/>
+          <w:color w:val="242729"/>
+          <w:sz w:val="32"/>
+          <w:szCs w:val="32"/>
+          <w:bdr w:val="none" w:sz="0" w:space="0" w:color="auto" w:frame="1"/>
+          <w:lang w:eastAsia="en-GB"/>
+        </w:rPr>
+      </w:pPr>
+    </w:p>
+    <w:p>
+      <w:pPr>
+        <w:tabs>
+          <w:tab w:val="left" w:pos="916"/>
+          <w:tab w:val="left" w:pos="1832"/>
+          <w:tab w:val="left" w:pos="2748"/>
+          <w:tab w:val="left" w:pos="3664"/>
+          <w:tab w:val="left" w:pos="4580"/>
+          <w:tab w:val="left" w:pos="5496"/>
+          <w:tab w:val="left" w:pos="6412"/>
+          <w:tab w:val="left" w:pos="7328"/>
+          <w:tab w:val="left" w:pos="8244"/>
+          <w:tab w:val="left" w:pos="9160"/>
+          <w:tab w:val="left" w:pos="10076"/>
+          <w:tab w:val="left" w:pos="10992"/>
+          <w:tab w:val="left" w:pos="11908"/>
+          <w:tab w:val="left" w:pos="12824"/>
+          <w:tab w:val="left" w:pos="13740"/>
+          <w:tab w:val="left" w:pos="14656"/>
+        </w:tabs>
+        <w:textAlignment w:val="baseline"/>
+        <w:rPr>
+          <w:rFonts w:ascii="inherit" w:eastAsia="Times New Roman" w:hAnsi="inherit" w:cs="Consolas"/>
+          <w:color w:val="242729"/>
+          <w:sz w:val="32"/>
+          <w:szCs w:val="32"/>
+          <w:bdr w:val="none" w:sz="0" w:space="0" w:color="auto" w:frame="1"/>
+          <w:lang w:eastAsia="en-GB"/>
+        </w:rPr>
+      </w:pPr>
+    </w:p>
+    <w:p>
+      <w:pPr>
+        <w:rPr>
+          <w:rFonts w:ascii="Times New Roman" w:eastAsia="Times New Roman" w:hAnsi="Times New Roman" w:cs="Times New Roman"/>
+          <w:lang w:eastAsia="en-GB"/>
+        </w:rPr>
+      </w:pPr>
+      <w:r>
+        <w:rPr>
+          <w:rFonts w:ascii="Arial" w:eastAsia="Times New Roman" w:hAnsi="Arial" w:cs="Arial"/>
+          <w:color w:val="333333"/>
+          <w:sz w:val="21"/>
+          <w:szCs w:val="21"/>
+          <w:shd w:val="clear" w:color="auto" w:fill="FCFCFC"/>
+          <w:lang w:eastAsia="en-GB"/>
+        </w:rPr>
+        <w:t>Your Hash: </w:t>
+      </w:r>
+      <w:r>
+        <w:rPr>
+          <w:rFonts w:ascii="Arial" w:eastAsia="Times New Roman" w:hAnsi="Arial" w:cs="Arial"/>
+          <w:b/>
+          <w:bCs/>
+          <w:color w:val="333333"/>
+          <w:sz w:val="21"/>
+          <w:szCs w:val="21"/>
+          <w:shd w:val="clear" w:color="auto" w:fill="FCFCFC"/>
+          <w:lang w:eastAsia="en-GB"/>
+        </w:rPr>
+        <w:t>e62685a54f531f03e0db79714b901d7c</w:t>
+      </w:r>
+    </w:p>
+    <w:p>
+      <w:pPr>
+        <w:shd w:val="clear" w:color="auto" w:fill="FCFCFC"/>
+        <w:spacing w:after="150"/>
+        <w:rPr>
+          <w:rFonts w:ascii="Arial" w:eastAsia="Times New Roman" w:hAnsi="Arial" w:cs="Arial"/>
+          <w:color w:val="333333"/>
+          <w:sz w:val="21"/>
+          <w:szCs w:val="21"/>
+          <w:lang w:eastAsia="en-GB"/>
+        </w:rPr>
+      </w:pPr>
+      <w:r>
+        <w:rPr>
+          <w:rFonts w:ascii="Arial" w:eastAsia="Times New Roman" w:hAnsi="Arial" w:cs="Arial"/>
+          <w:color w:val="333333"/>
+          <w:sz w:val="21"/>
+          <w:szCs w:val="21"/>
+          <w:lang w:eastAsia="en-GB"/>
+        </w:rPr>
+        <w:t>Your String: nirmala.halappa@adylic.com</w:t>
+      </w:r>
+    </w:p>
+    <w:p>
+      <w:pPr>
+        <w:tabs>
+          <w:tab w:val="left" w:pos="916"/>
+          <w:tab w:val="left" w:pos="1832"/>
+          <w:tab w:val="left" w:pos="2748"/>
+          <w:tab w:val="left" w:pos="3664"/>
+          <w:tab w:val="left" w:pos="4580"/>
+          <w:tab w:val="left" w:pos="5496"/>
+          <w:tab w:val="left" w:pos="6412"/>
+          <w:tab w:val="left" w:pos="7328"/>
+          <w:tab w:val="left" w:pos="8244"/>
+          <w:tab w:val="left" w:pos="9160"/>
+          <w:tab w:val="left" w:pos="10076"/>
+          <w:tab w:val="left" w:pos="10992"/>
+          <w:tab w:val="left" w:pos="11908"/>
+          <w:tab w:val="left" w:pos="12824"/>
+          <w:tab w:val="left" w:pos="13740"/>
+          <w:tab w:val="left" w:pos="14656"/>
+        </w:tabs>
+        <w:textAlignment w:val="baseline"/>
+        <w:rPr>
+          <w:rFonts w:ascii="Consolas" w:eastAsia="Times New Roman" w:hAnsi="Consolas" w:cs="Consolas"/>
+          <w:color w:val="242729"/>
+          <w:sz w:val="32"/>
+          <w:szCs w:val="32"/>
+          <w:lang w:eastAsia="en-GB"/>
+        </w:rPr>
+      </w:pPr>
+    </w:p>
+    <w:p>
+      <w:pPr>
+        <w:tabs>
+          <w:tab w:val="left" w:pos="916"/>
+          <w:tab w:val="left" w:pos="1832"/>
+          <w:tab w:val="left" w:pos="2748"/>
+          <w:tab w:val="left" w:pos="3664"/>
+          <w:tab w:val="left" w:pos="4580"/>
+          <w:tab w:val="left" w:pos="5496"/>
+          <w:tab w:val="left" w:pos="6412"/>
+          <w:tab w:val="left" w:pos="7328"/>
+          <w:tab w:val="left" w:pos="8244"/>
+          <w:tab w:val="left" w:pos="9160"/>
+          <w:tab w:val="left" w:pos="10076"/>
+          <w:tab w:val="left" w:pos="10992"/>
+          <w:tab w:val="left" w:pos="11908"/>
+          <w:tab w:val="left" w:pos="12824"/>
+          <w:tab w:val="left" w:pos="13740"/>
+          <w:tab w:val="left" w:pos="14656"/>
+        </w:tabs>
+        <w:textAlignment w:val="baseline"/>
+        <w:rPr>
+          <w:rFonts w:ascii="Consolas" w:eastAsia="Times New Roman" w:hAnsi="Consolas" w:cs="Consolas"/>
+          <w:color w:val="242729"/>
+          <w:sz w:val="32"/>
+          <w:szCs w:val="32"/>
+          <w:lang w:eastAsia="en-GB"/>
+        </w:rPr>
+      </w:pPr>
+    </w:p>
+    <w:bookmarkStart w:id="0" w:name="_GoBack"/>
+    <w:p>
+      <w:pPr>
+        <w:rPr>
+          <w:rFonts w:ascii="Times New Roman" w:eastAsia="Times New Roman" w:hAnsi="Times New Roman" w:cs="Times New Roman"/>
+          <w:lang w:eastAsia="en-GB"/>
+        </w:rPr>
+      </w:pPr>
+      <w:r>
+        <w:rPr>
+          <w:rFonts w:ascii="Times New Roman" w:eastAsia="Times New Roman" w:hAnsi="Times New Roman" w:cs="Times New Roman"/>
+          <w:lang w:eastAsia="en-GB"/>
+        </w:rPr>
+        <w:fldChar w:fldCharType="begin"/>
+      </w:r>
+      <w:r>
+        <w:rPr>
+          <w:rFonts w:ascii="Times New Roman" w:eastAsia="Times New Roman" w:hAnsi="Times New Roman" w:cs="Times New Roman"/>
+          <w:lang w:eastAsia="en-GB"/>
+        </w:rPr>
+        <w:instrText xml:space="preserve"> HYPERLINK "https://www.vanillajavascriptprojects.com/" </w:instrText>
+      </w:r>
+      <w:r>
+        <w:rPr>
+          <w:rFonts w:ascii="Times New Roman" w:eastAsia="Times New Roman" w:hAnsi="Times New Roman" w:cs="Times New Roman"/>
+          <w:lang w:eastAsia="en-GB"/>
+        </w:rPr>
+        <w:fldChar w:fldCharType="separate"/>
+      </w:r>
+      <w:r>
+        <w:rPr>
+          <w:rFonts w:ascii="Times New Roman" w:eastAsia="Times New Roman" w:hAnsi="Times New Roman" w:cs="Times New Roman"/>
+          <w:color w:val="0000FF"/>
+          <w:u w:val="single"/>
+          <w:lang w:eastAsia="en-GB"/>
+        </w:rPr>
+        <w:t>https://www.vanillajavascriptprojects.com/</w:t>
+      </w:r>
+      <w:r>
+        <w:rPr>
+          <w:rFonts w:ascii="Times New Roman" w:eastAsia="Times New Roman" w:hAnsi="Times New Roman" w:cs="Times New Roman"/>
+          <w:lang w:eastAsia="en-GB"/>
+        </w:rPr>
+        <w:fldChar w:fldCharType="end"/>
+      </w:r>
+    </w:p>
+    <w:bookmarkEnd w:id="0"/>
+    <w:p>
+      <w:pPr>
+        <w:tabs>
+          <w:tab w:val="left" w:pos="916"/>
+          <w:tab w:val="left" w:pos="1832"/>
+          <w:tab w:val="left" w:pos="2748"/>
+          <w:tab w:val="left" w:pos="3664"/>
+          <w:tab w:val="left" w:pos="4580"/>
+          <w:tab w:val="left" w:pos="5496"/>
+          <w:tab w:val="left" w:pos="6412"/>
+          <w:tab w:val="left" w:pos="7328"/>
+          <w:tab w:val="left" w:pos="8244"/>
+          <w:tab w:val="left" w:pos="9160"/>
+          <w:tab w:val="left" w:pos="10076"/>
+          <w:tab w:val="left" w:pos="10992"/>
+          <w:tab w:val="left" w:pos="11908"/>
+          <w:tab w:val="left" w:pos="12824"/>
+          <w:tab w:val="left" w:pos="13740"/>
+          <w:tab w:val="left" w:pos="14656"/>
+        </w:tabs>
+        <w:textAlignment w:val="baseline"/>
+        <w:rPr>
+          <w:rFonts w:ascii="Consolas" w:eastAsia="Times New Roman" w:hAnsi="Consolas" w:cs="Consolas"/>
+          <w:color w:val="242729"/>
+          <w:sz w:val="32"/>
+          <w:szCs w:val="32"/>
+          <w:lang w:eastAsia="en-GB"/>
+        </w:rPr>
+      </w:pPr>
+    </w:p>
+    <w:p>
+      <w:pPr>
+        <w:rPr>
+          <w:sz w:val="40"/>
+          <w:szCs w:val="40"/>
+        </w:rPr>
+      </w:pPr>
     </w:p>
     <w:p>
       <w:pPr>
@@ -805,6 +1189,113 @@
       <w:szCs w:val="21"/>
     </w:rPr>
   </w:style>
+  <w:style w:type="paragraph" w:styleId="HTMLPreformatted">
+    <w:name w:val="HTML Preformatted"/>
+    <w:basedOn w:val="Normal"/>
+    <w:link w:val="HTMLPreformattedChar"/>
+    <w:uiPriority w:val="99"/>
+    <w:semiHidden/>
+    <w:unhideWhenUsed/>
+    <w:rsid w:val="00BA5CA8"/>
+    <w:pPr>
+      <w:tabs>
+        <w:tab w:val="left" w:pos="916"/>
+        <w:tab w:val="left" w:pos="1832"/>
+        <w:tab w:val="left" w:pos="2748"/>
+        <w:tab w:val="left" w:pos="3664"/>
+        <w:tab w:val="left" w:pos="4580"/>
+        <w:tab w:val="left" w:pos="5496"/>
+        <w:tab w:val="left" w:pos="6412"/>
+        <w:tab w:val="left" w:pos="7328"/>
+        <w:tab w:val="left" w:pos="8244"/>
+        <w:tab w:val="left" w:pos="9160"/>
+        <w:tab w:val="left" w:pos="10076"/>
+        <w:tab w:val="left" w:pos="10992"/>
+        <w:tab w:val="left" w:pos="11908"/>
+        <w:tab w:val="left" w:pos="12824"/>
+        <w:tab w:val="left" w:pos="13740"/>
+        <w:tab w:val="left" w:pos="14656"/>
+      </w:tabs>
+    </w:pPr>
+    <w:rPr>
+      <w:rFonts w:ascii="Courier New" w:eastAsia="Times New Roman" w:hAnsi="Courier New" w:cs="Courier New"/>
+      <w:sz w:val="20"/>
+      <w:szCs w:val="20"/>
+      <w:lang w:eastAsia="en-GB"/>
+    </w:rPr>
+  </w:style>
+  <w:style w:type="character" w:customStyle="1" w:styleId="HTMLPreformattedChar">
+    <w:name w:val="HTML Preformatted Char"/>
+    <w:basedOn w:val="DefaultParagraphFont"/>
+    <w:link w:val="HTMLPreformatted"/>
+    <w:uiPriority w:val="99"/>
+    <w:semiHidden/>
+    <w:rsid w:val="00BA5CA8"/>
+    <w:rPr>
+      <w:rFonts w:ascii="Courier New" w:eastAsia="Times New Roman" w:hAnsi="Courier New" w:cs="Courier New"/>
+      <w:sz w:val="20"/>
+      <w:szCs w:val="20"/>
+      <w:lang w:eastAsia="en-GB"/>
+    </w:rPr>
+  </w:style>
+  <w:style w:type="character" w:customStyle="1" w:styleId="pln">
+    <w:name w:val="pln"/>
+    <w:basedOn w:val="DefaultParagraphFont"/>
+    <w:rsid w:val="00BA5CA8"/>
+  </w:style>
+  <w:style w:type="character" w:customStyle="1" w:styleId="kwd">
+    <w:name w:val="kwd"/>
+    <w:basedOn w:val="DefaultParagraphFont"/>
+    <w:rsid w:val="00BA5CA8"/>
+  </w:style>
+  <w:style w:type="character" w:customStyle="1" w:styleId="pun">
+    <w:name w:val="pun"/>
+    <w:basedOn w:val="DefaultParagraphFont"/>
+    <w:rsid w:val="00BA5CA8"/>
+  </w:style>
+  <w:style w:type="character" w:customStyle="1" w:styleId="com">
+    <w:name w:val="com"/>
+    <w:basedOn w:val="DefaultParagraphFont"/>
+    <w:rsid w:val="00BA5CA8"/>
+  </w:style>
+  <w:style w:type="character" w:styleId="Strong">
+    <w:name w:val="Strong"/>
+    <w:basedOn w:val="DefaultParagraphFont"/>
+    <w:uiPriority w:val="22"/>
+    <w:qFormat/>
+    <w:rsid w:val="00A44AF8"/>
+    <w:rPr>
+      <w:b/>
+      <w:bCs/>
+    </w:rPr>
+  </w:style>
+  <w:style w:type="paragraph" w:styleId="NormalWeb">
+    <w:name w:val="Normal (Web)"/>
+    <w:basedOn w:val="Normal"/>
+    <w:uiPriority w:val="99"/>
+    <w:semiHidden/>
+    <w:unhideWhenUsed/>
+    <w:rsid w:val="00A44AF8"/>
+    <w:pPr>
+      <w:spacing w:before="100" w:beforeAutospacing="1" w:after="100" w:afterAutospacing="1"/>
+    </w:pPr>
+    <w:rPr>
+      <w:rFonts w:ascii="Times New Roman" w:eastAsia="Times New Roman" w:hAnsi="Times New Roman" w:cs="Times New Roman"/>
+      <w:lang w:eastAsia="en-GB"/>
+    </w:rPr>
+  </w:style>
+  <w:style w:type="character" w:styleId="Hyperlink">
+    <w:name w:val="Hyperlink"/>
+    <w:basedOn w:val="DefaultParagraphFont"/>
+    <w:uiPriority w:val="99"/>
+    <w:semiHidden/>
+    <w:unhideWhenUsed/>
+    <w:rsid w:val="00764276"/>
+    <w:rPr>
+      <w:color w:val="0000FF"/>
+      <w:u w:val="single"/>
+    </w:rPr>
+  </w:style>
 </w:styles>
 </file>
 

</xml_diff>

<commit_message>
started with todo-list app
</commit_message>
<xml_diff>
--- a/Commands to create react app.docx
+++ b/Commands to create react app.docx
@@ -1,6 +1,6 @@
 
 <file path=word/document.xml><?xml version="1.0" encoding="utf-8"?>
-<w:document xmlns:wpc="http://schemas.microsoft.com/office/word/2010/wordprocessingCanvas" xmlns:cx="http://schemas.microsoft.com/office/drawing/2014/chartex" xmlns:cx1="http://schemas.microsoft.com/office/drawing/2015/9/8/chartex" xmlns:cx2="http://schemas.microsoft.com/office/drawing/2015/10/21/chartex" xmlns:cx3="http://schemas.microsoft.com/office/drawing/2016/5/9/chartex" xmlns:cx4="http://schemas.microsoft.com/office/drawing/2016/5/10/chartex" xmlns:cx5="http://schemas.microsoft.com/office/drawing/2016/5/11/chartex" xmlns:cx6="http://schemas.microsoft.com/office/drawing/2016/5/12/chartex" xmlns:cx7="http://schemas.microsoft.com/office/drawing/2016/5/13/chartex" xmlns:cx8="http://schemas.microsoft.com/office/drawing/2016/5/14/chartex" xmlns:mc="http://schemas.openxmlformats.org/markup-compatibility/2006" xmlns:aink="http://schemas.microsoft.com/office/drawing/2016/ink" xmlns:am3d="http://schemas.microsoft.com/office/drawing/2017/model3d" xmlns:o="urn:schemas-microsoft-com:office:office" xmlns:r="http://schemas.openxmlformats.org/officeDocument/2006/relationships" xmlns:m="http://schemas.openxmlformats.org/officeDocument/2006/math" xmlns:v="urn:schemas-microsoft-com:vml" xmlns:wp14="http://schemas.microsoft.com/office/word/2010/wordprocessingDrawing" xmlns:wp="http://schemas.openxmlformats.org/drawingml/2006/wordprocessingDrawing" xmlns:w10="urn:schemas-microsoft-com:office:word" xmlns:w="http://schemas.openxmlformats.org/wordprocessingml/2006/main" xmlns:w14="http://schemas.microsoft.com/office/word/2010/wordml" xmlns:w15="http://schemas.microsoft.com/office/word/2012/wordml" xmlns:w16cid="http://schemas.microsoft.com/office/word/2016/wordml/cid" xmlns:w16se="http://schemas.microsoft.com/office/word/2015/wordml/symex" xmlns:wpg="http://schemas.microsoft.com/office/word/2010/wordprocessingGroup" xmlns:wpi="http://schemas.microsoft.com/office/word/2010/wordprocessingInk" xmlns:wne="http://schemas.microsoft.com/office/word/2006/wordml" xmlns:wps="http://schemas.microsoft.com/office/word/2010/wordprocessingShape" mc:Ignorable="w14 w15 w16se w16cid wp14">
+<w:document xmlns:wpc="http://schemas.microsoft.com/office/word/2010/wordprocessingCanvas" xmlns:cx="http://schemas.microsoft.com/office/drawing/2014/chartex" xmlns:cx1="http://schemas.microsoft.com/office/drawing/2015/9/8/chartex" xmlns:cx2="http://schemas.microsoft.com/office/drawing/2015/10/21/chartex" xmlns:cx3="http://schemas.microsoft.com/office/drawing/2016/5/9/chartex" xmlns:cx4="http://schemas.microsoft.com/office/drawing/2016/5/10/chartex" xmlns:cx5="http://schemas.microsoft.com/office/drawing/2016/5/11/chartex" xmlns:cx6="http://schemas.microsoft.com/office/drawing/2016/5/12/chartex" xmlns:cx7="http://schemas.microsoft.com/office/drawing/2016/5/13/chartex" xmlns:cx8="http://schemas.microsoft.com/office/drawing/2016/5/14/chartex" xmlns:mc="http://schemas.openxmlformats.org/markup-compatibility/2006" xmlns:aink="http://schemas.microsoft.com/office/drawing/2016/ink" xmlns:am3d="http://schemas.microsoft.com/office/drawing/2017/model3d" xmlns:o="urn:schemas-microsoft-com:office:office" xmlns:r="http://schemas.openxmlformats.org/officeDocument/2006/relationships" xmlns:m="http://schemas.openxmlformats.org/officeDocument/2006/math" xmlns:v="urn:schemas-microsoft-com:vml" xmlns:wp14="http://schemas.microsoft.com/office/word/2010/wordprocessingDrawing" xmlns:wp="http://schemas.openxmlformats.org/drawingml/2006/wordprocessingDrawing" xmlns:w10="urn:schemas-microsoft-com:office:word" xmlns:w="http://schemas.openxmlformats.org/wordprocessingml/2006/main" xmlns:w14="http://schemas.microsoft.com/office/word/2010/wordml" xmlns:w15="http://schemas.microsoft.com/office/word/2012/wordml" xmlns:w16cex="http://schemas.microsoft.com/office/word/2018/wordml/cex" xmlns:w16cid="http://schemas.microsoft.com/office/word/2016/wordml/cid" xmlns:w16="http://schemas.microsoft.com/office/word/2018/wordml" xmlns:w16se="http://schemas.microsoft.com/office/word/2015/wordml/symex" xmlns:wpg="http://schemas.microsoft.com/office/word/2010/wordprocessingGroup" xmlns:wpi="http://schemas.microsoft.com/office/word/2010/wordprocessingInk" xmlns:wne="http://schemas.microsoft.com/office/word/2006/wordml" xmlns:wps="http://schemas.microsoft.com/office/word/2010/wordprocessingShape" mc:Ignorable="w14 w15 w16se w16cid w16 w16cex wp14">
   <w:body>
     <w:p>
       <w:pPr>
@@ -183,6 +183,33 @@
           <w:szCs w:val="40"/>
         </w:rPr>
         <w:t xml:space="preserve"> start</w:t>
+      </w:r>
+    </w:p>
+    <w:p>
+      <w:pPr>
+        <w:pStyle w:val="ListParagraph"/>
+        <w:numPr>
+          <w:ilvl w:val="0"/>
+          <w:numId w:val="1"/>
+        </w:numPr>
+        <w:rPr>
+          <w:sz w:val="40"/>
+          <w:szCs w:val="40"/>
+        </w:rPr>
+      </w:pPr>
+      <w:r>
+        <w:rPr>
+          <w:sz w:val="40"/>
+          <w:szCs w:val="40"/>
+        </w:rPr>
+        <w:t>c</w:t>
+      </w:r>
+      <w:r>
+        <w:rPr>
+          <w:sz w:val="40"/>
+          <w:szCs w:val="40"/>
+        </w:rPr>
+        <w:t>trl + c – exit from the server</w:t>
       </w:r>
     </w:p>
     <w:p>
@@ -486,7 +513,6 @@
         </w:rPr>
       </w:pPr>
     </w:p>
-    <w:bookmarkStart w:id="0" w:name="_GoBack"/>
     <w:p>
       <w:pPr>
         <w:rPr>
@@ -494,45 +520,18 @@
           <w:lang w:eastAsia="en-GB"/>
         </w:rPr>
       </w:pPr>
-      <w:r>
-        <w:rPr>
-          <w:rFonts w:ascii="Times New Roman" w:eastAsia="Times New Roman" w:hAnsi="Times New Roman" w:cs="Times New Roman"/>
-          <w:lang w:eastAsia="en-GB"/>
-        </w:rPr>
-        <w:fldChar w:fldCharType="begin"/>
-      </w:r>
-      <w:r>
-        <w:rPr>
-          <w:rFonts w:ascii="Times New Roman" w:eastAsia="Times New Roman" w:hAnsi="Times New Roman" w:cs="Times New Roman"/>
-          <w:lang w:eastAsia="en-GB"/>
-        </w:rPr>
-        <w:instrText xml:space="preserve"> HYPERLINK "https://www.vanillajavascriptprojects.com/" </w:instrText>
-      </w:r>
-      <w:r>
-        <w:rPr>
-          <w:rFonts w:ascii="Times New Roman" w:eastAsia="Times New Roman" w:hAnsi="Times New Roman" w:cs="Times New Roman"/>
-          <w:lang w:eastAsia="en-GB"/>
-        </w:rPr>
-        <w:fldChar w:fldCharType="separate"/>
-      </w:r>
-      <w:r>
-        <w:rPr>
-          <w:rFonts w:ascii="Times New Roman" w:eastAsia="Times New Roman" w:hAnsi="Times New Roman" w:cs="Times New Roman"/>
-          <w:color w:val="0000FF"/>
-          <w:u w:val="single"/>
-          <w:lang w:eastAsia="en-GB"/>
-        </w:rPr>
-        <w:t>https://www.vanillajavascriptprojects.com/</w:t>
-      </w:r>
-      <w:r>
-        <w:rPr>
-          <w:rFonts w:ascii="Times New Roman" w:eastAsia="Times New Roman" w:hAnsi="Times New Roman" w:cs="Times New Roman"/>
-          <w:lang w:eastAsia="en-GB"/>
-        </w:rPr>
-        <w:fldChar w:fldCharType="end"/>
-      </w:r>
-    </w:p>
-    <w:bookmarkEnd w:id="0"/>
+      <w:hyperlink r:id="rId5" w:history="1">
+        <w:r>
+          <w:rPr>
+            <w:rFonts w:ascii="Times New Roman" w:eastAsia="Times New Roman" w:hAnsi="Times New Roman" w:cs="Times New Roman"/>
+            <w:color w:val="0000FF"/>
+            <w:u w:val="single"/>
+            <w:lang w:eastAsia="en-GB"/>
+          </w:rPr>
+          <w:t>https://www.vanillajavascriptprojects.com/</w:t>
+        </w:r>
+      </w:hyperlink>
+    </w:p>
     <w:p>
       <w:pPr>
         <w:tabs>
@@ -638,7 +637,7 @@
 </file>
 
 <file path=word/numbering.xml><?xml version="1.0" encoding="utf-8"?>
-<w:numbering xmlns:wpc="http://schemas.microsoft.com/office/word/2010/wordprocessingCanvas" xmlns:cx="http://schemas.microsoft.com/office/drawing/2014/chartex" xmlns:cx1="http://schemas.microsoft.com/office/drawing/2015/9/8/chartex" xmlns:cx2="http://schemas.microsoft.com/office/drawing/2015/10/21/chartex" xmlns:cx3="http://schemas.microsoft.com/office/drawing/2016/5/9/chartex" xmlns:cx4="http://schemas.microsoft.com/office/drawing/2016/5/10/chartex" xmlns:cx5="http://schemas.microsoft.com/office/drawing/2016/5/11/chartex" xmlns:cx6="http://schemas.microsoft.com/office/drawing/2016/5/12/chartex" xmlns:cx7="http://schemas.microsoft.com/office/drawing/2016/5/13/chartex" xmlns:cx8="http://schemas.microsoft.com/office/drawing/2016/5/14/chartex" xmlns:mc="http://schemas.openxmlformats.org/markup-compatibility/2006" xmlns:aink="http://schemas.microsoft.com/office/drawing/2016/ink" xmlns:am3d="http://schemas.microsoft.com/office/drawing/2017/model3d" xmlns:o="urn:schemas-microsoft-com:office:office" xmlns:r="http://schemas.openxmlformats.org/officeDocument/2006/relationships" xmlns:m="http://schemas.openxmlformats.org/officeDocument/2006/math" xmlns:v="urn:schemas-microsoft-com:vml" xmlns:wp14="http://schemas.microsoft.com/office/word/2010/wordprocessingDrawing" xmlns:wp="http://schemas.openxmlformats.org/drawingml/2006/wordprocessingDrawing" xmlns:w10="urn:schemas-microsoft-com:office:word" xmlns:w="http://schemas.openxmlformats.org/wordprocessingml/2006/main" xmlns:w14="http://schemas.microsoft.com/office/word/2010/wordml" xmlns:w15="http://schemas.microsoft.com/office/word/2012/wordml" xmlns:w16cid="http://schemas.microsoft.com/office/word/2016/wordml/cid" xmlns:w16se="http://schemas.microsoft.com/office/word/2015/wordml/symex" xmlns:wpg="http://schemas.microsoft.com/office/word/2010/wordprocessingGroup" xmlns:wpi="http://schemas.microsoft.com/office/word/2010/wordprocessingInk" xmlns:wne="http://schemas.microsoft.com/office/word/2006/wordml" xmlns:wps="http://schemas.microsoft.com/office/word/2010/wordprocessingShape" mc:Ignorable="w14 w15 w16se w16cid wp14">
+<w:numbering xmlns:wpc="http://schemas.microsoft.com/office/word/2010/wordprocessingCanvas" xmlns:cx="http://schemas.microsoft.com/office/drawing/2014/chartex" xmlns:cx1="http://schemas.microsoft.com/office/drawing/2015/9/8/chartex" xmlns:cx2="http://schemas.microsoft.com/office/drawing/2015/10/21/chartex" xmlns:cx3="http://schemas.microsoft.com/office/drawing/2016/5/9/chartex" xmlns:cx4="http://schemas.microsoft.com/office/drawing/2016/5/10/chartex" xmlns:cx5="http://schemas.microsoft.com/office/drawing/2016/5/11/chartex" xmlns:cx6="http://schemas.microsoft.com/office/drawing/2016/5/12/chartex" xmlns:cx7="http://schemas.microsoft.com/office/drawing/2016/5/13/chartex" xmlns:cx8="http://schemas.microsoft.com/office/drawing/2016/5/14/chartex" xmlns:mc="http://schemas.openxmlformats.org/markup-compatibility/2006" xmlns:aink="http://schemas.microsoft.com/office/drawing/2016/ink" xmlns:am3d="http://schemas.microsoft.com/office/drawing/2017/model3d" xmlns:o="urn:schemas-microsoft-com:office:office" xmlns:r="http://schemas.openxmlformats.org/officeDocument/2006/relationships" xmlns:m="http://schemas.openxmlformats.org/officeDocument/2006/math" xmlns:v="urn:schemas-microsoft-com:vml" xmlns:wp14="http://schemas.microsoft.com/office/word/2010/wordprocessingDrawing" xmlns:wp="http://schemas.openxmlformats.org/drawingml/2006/wordprocessingDrawing" xmlns:w10="urn:schemas-microsoft-com:office:word" xmlns:w="http://schemas.openxmlformats.org/wordprocessingml/2006/main" xmlns:w14="http://schemas.microsoft.com/office/word/2010/wordml" xmlns:w15="http://schemas.microsoft.com/office/word/2012/wordml" xmlns:w16cex="http://schemas.microsoft.com/office/word/2018/wordml/cex" xmlns:w16cid="http://schemas.microsoft.com/office/word/2016/wordml/cid" xmlns:w16="http://schemas.microsoft.com/office/word/2018/wordml" xmlns:w16se="http://schemas.microsoft.com/office/word/2015/wordml/symex" xmlns:wpg="http://schemas.microsoft.com/office/word/2010/wordprocessingGroup" xmlns:wpi="http://schemas.microsoft.com/office/word/2010/wordprocessingInk" xmlns:wne="http://schemas.microsoft.com/office/word/2006/wordml" xmlns:wps="http://schemas.microsoft.com/office/word/2010/wordprocessingShape" mc:Ignorable="w14 w15 w16se w16cid w16 w16cex wp14">
   <w:abstractNum w:abstractNumId="0" w15:restartNumberingAfterBreak="0">
     <w:nsid w:val="6CA0039D"/>
     <w:multiLevelType w:val="hybridMultilevel"/>
@@ -732,7 +731,7 @@
 </file>
 
 <file path=word/styles.xml><?xml version="1.0" encoding="utf-8"?>
-<w:styles xmlns:mc="http://schemas.openxmlformats.org/markup-compatibility/2006" xmlns:r="http://schemas.openxmlformats.org/officeDocument/2006/relationships" xmlns:w="http://schemas.openxmlformats.org/wordprocessingml/2006/main" xmlns:w14="http://schemas.microsoft.com/office/word/2010/wordml" xmlns:w15="http://schemas.microsoft.com/office/word/2012/wordml" xmlns:w16cid="http://schemas.microsoft.com/office/word/2016/wordml/cid" xmlns:w16se="http://schemas.microsoft.com/office/word/2015/wordml/symex" mc:Ignorable="w14 w15 w16se w16cid">
+<w:styles xmlns:mc="http://schemas.openxmlformats.org/markup-compatibility/2006" xmlns:r="http://schemas.openxmlformats.org/officeDocument/2006/relationships" xmlns:w="http://schemas.openxmlformats.org/wordprocessingml/2006/main" xmlns:w14="http://schemas.microsoft.com/office/word/2010/wordml" xmlns:w15="http://schemas.microsoft.com/office/word/2012/wordml" xmlns:w16cex="http://schemas.microsoft.com/office/word/2018/wordml/cex" xmlns:w16cid="http://schemas.microsoft.com/office/word/2016/wordml/cid" xmlns:w16="http://schemas.microsoft.com/office/word/2018/wordml" xmlns:w16se="http://schemas.microsoft.com/office/word/2015/wordml/symex" mc:Ignorable="w14 w15 w16se w16cid w16 w16cex">
   <w:docDefaults>
     <w:rPrDefault>
       <w:rPr>

</xml_diff>